<commit_message>
Readme and report updated. millions.csv added
</commit_message>
<xml_diff>
--- a/FinalReport/Report.docx
+++ b/FinalReport/Report.docx
@@ -8,14 +8,32 @@
       </w:r>
     </w:p>
     <w:p>
-      <w:r>
-        <w:t xml:space="preserve">For each year, calculate the SKU that sold the most (in terms of volume). </w:t>
+      <w:pPr>
+        <w:ind w:left="720"/>
+      </w:pPr>
+      <w:r>
+        <w:t xml:space="preserve">For what the question asked, I didn’t find any cases of the total volume crossing 1.5 billion for a given month of a year for any region. This was crosschecked in excel. incase this was meant to mean millions I have included the file ‘millions.csv’ that contains the information in regards to 1.5 million total volume instead. </w:t>
       </w:r>
     </w:p>
     <w:p>
       <w:r>
+        <w:t xml:space="preserve">For each year, calculate the SKU that sold the most (in terms of volume). </w:t>
+      </w:r>
+    </w:p>
+    <w:p>
+      <w:r>
         <w:tab/>
-        <w:t>The years most sold SKU by volume is as follows:</w:t>
+      </w:r>
+      <w:r>
+        <w:t>Each</w:t>
+      </w:r>
+      <w:r>
+        <w:t xml:space="preserve"> years most sold SKU by vol</w:t>
+      </w:r>
+      <w:bookmarkStart w:id="0" w:name="_GoBack"/>
+      <w:bookmarkEnd w:id="0"/>
+      <w:r>
+        <w:t>ume is as follows:</w:t>
       </w:r>
     </w:p>
     <w:p>
@@ -68,7 +86,15 @@
     </w:p>
     <w:p>
       <w:r>
-        <w:t>For each category and each month, calculate the ratio of large bags sold in the “TotalUS” region to large bags sold in the region “Charlotte.”</w:t>
+        <w:t>For each category and each month, calculate the ratio of large bags sold in the “</w:t>
+      </w:r>
+      <w:proofErr w:type="spellStart"/>
+      <w:r>
+        <w:t>TotalUS</w:t>
+      </w:r>
+      <w:proofErr w:type="spellEnd"/>
+      <w:r>
+        <w:t>” region to large bags sold in the region “Charlotte.”</w:t>
       </w:r>
     </w:p>
     <w:p>
@@ -82,8 +108,6 @@
         <w:tab/>
         <w:t>data is arranged by year, month, and category</w:t>
       </w:r>
-      <w:bookmarkStart w:id="0" w:name="_GoBack"/>
-      <w:bookmarkEnd w:id="0"/>
     </w:p>
     <w:sectPr>
       <w:pgSz w:w="12240" w:h="15840"/>

</xml_diff>

<commit_message>
some more research added
</commit_message>
<xml_diff>
--- a/FinalReport/Report.docx
+++ b/FinalReport/Report.docx
@@ -28,12 +28,7 @@
         <w:t>Each</w:t>
       </w:r>
       <w:r>
-        <w:t xml:space="preserve"> years most sold SKU by vol</w:t>
-      </w:r>
-      <w:bookmarkStart w:id="0" w:name="_GoBack"/>
-      <w:bookmarkEnd w:id="0"/>
-      <w:r>
-        <w:t>ume is as follows:</w:t>
+        <w:t xml:space="preserve"> years most sold SKU by volume is as follows:</w:t>
       </w:r>
     </w:p>
     <w:p>
@@ -86,15 +81,7 @@
     </w:p>
     <w:p>
       <w:r>
-        <w:t>For each category and each month, calculate the ratio of large bags sold in the “</w:t>
-      </w:r>
-      <w:proofErr w:type="spellStart"/>
-      <w:r>
-        <w:t>TotalUS</w:t>
-      </w:r>
-      <w:proofErr w:type="spellEnd"/>
-      <w:r>
-        <w:t>” region to large bags sold in the region “Charlotte.”</w:t>
+        <w:t>For each category and each month, calculate the ratio of large bags sold in the “TotalUS” region to large bags sold in the region “Charlotte.”</w:t>
       </w:r>
     </w:p>
     <w:p>
@@ -108,6 +95,11 @@
         <w:tab/>
         <w:t>data is arranged by year, month, and category</w:t>
       </w:r>
+      <w:r>
+        <w:t xml:space="preserve"> and is based on large bags to total bags</w:t>
+      </w:r>
+      <w:bookmarkStart w:id="0" w:name="_GoBack"/>
+      <w:bookmarkEnd w:id="0"/>
     </w:p>
     <w:sectPr>
       <w:pgSz w:w="12240" w:h="15840"/>

</xml_diff>